<commit_message>
Maakt domeinmodel en aanpassingen UseCase rekening openen
Bij openen zakelijke rekening wordt nu eerst een overzicht
Getoond van eventueel bestaande rekeningen. Extensies toegevoegd
Domeinmodel toont entiteiten en attributen tot paymentterminal
</commit_message>
<xml_diff>
--- a/useCases/UseCase_Particuliere_Rekening_Openen.docx
+++ b/useCases/UseCase_Particuliere_Rekening_Openen.docx
@@ -365,44 +365,30 @@
     </w:p>
     <w:p/>
     <w:p>
-      <w:pPr>
-        <w:pStyle w:val="Lijstalinea"/>
-        <w:numPr>
-          <w:ilvl w:val="0"/>
-          <w:numId w:val="4"/>
-        </w:numPr>
-      </w:pPr>
-      <w:r>
-        <w:t xml:space="preserve">1a. </w:t>
-      </w:r>
-      <w:r>
-        <w:t xml:space="preserve">Klant kiest voor </w:t>
-      </w:r>
-      <w:r>
-        <w:t xml:space="preserve">particuliere </w:t>
-      </w:r>
-      <w:r>
-        <w:t>rekening openen</w:t>
-      </w:r>
-      <w:r>
-        <w:t xml:space="preserve">, maar vergist zich, terug naar rekeningoverzicht of welkom scherm. </w:t>
-      </w:r>
-    </w:p>
-    <w:p>
-      <w:pPr>
-        <w:pStyle w:val="Lijstalinea"/>
-        <w:numPr>
-          <w:ilvl w:val="0"/>
-          <w:numId w:val="4"/>
-        </w:numPr>
-      </w:pPr>
-      <w:r>
-        <w:t>2a</w:t>
-      </w:r>
-      <w:r>
-        <w:t>. Klant kiest voor particuliere rekening openen, maar wil een zakelijke rekening openen. Terug naar rekeningoverzicht of welkom scherm.</w:t>
-      </w:r>
-    </w:p>
+      <w:r>
+        <w:t xml:space="preserve">1a. Klant kiest voor particuliere rekening openen, maar vergist zich, terug naar rekeningoverzicht of welkom scherm. </w:t>
+      </w:r>
+    </w:p>
+    <w:p>
+      <w:r>
+        <w:t>2a. Klant kiest voor particuliere rekening openen, maar wil een zakelijke rekening openen. Terug naar rekeningoverzicht of welkom scherm.</w:t>
+      </w:r>
+    </w:p>
+    <w:p>
+      <w:r>
+        <w:t>4</w:t>
+      </w:r>
+      <w:r>
+        <w:t xml:space="preserve"> + 5</w:t>
+      </w:r>
+      <w:r>
+        <w:t xml:space="preserve"> Er kan geen verbinding worden gemaakt met de database</w:t>
+      </w:r>
+      <w:r>
+        <w:t>. Klant krijgt melding dat openen rekening niet gelukt is, probeer het later nog eens of neem contact op met de bank.</w:t>
+      </w:r>
+    </w:p>
+    <w:p/>
     <w:p/>
     <w:p/>
     <w:sectPr>

</xml_diff>